<commit_message>
New complex numbers part 1
</commit_message>
<xml_diff>
--- a/Degree Work WPF Reloaded/Resources/Documents/CircleInfo.docx
+++ b/Degree Work WPF Reloaded/Resources/Documents/CircleInfo.docx
@@ -4,6 +4,89 @@
   <w:body>
     <w:p>
       <w:pPr>
+        <w:jc w:val="both"/>
+        <w:rPr>
+          <w:rFonts w:ascii="Times New Roman" w:hAnsi="Times New Roman" w:cs="Times New Roman"/>
+          <w:color w:val="000000"/>
+          <w:sz w:val="28"/>
+          <w:szCs w:val="28"/>
+          <w:shd w:val="clear" w:color="auto" w:fill="FFFFFF"/>
+        </w:rPr>
+      </w:pPr>
+      <w:r>
+        <w:rPr>
+          <w:rFonts w:ascii="Times New Roman" w:hAnsi="Times New Roman" w:cs="Times New Roman"/>
+          <w:color w:val="000000"/>
+          <w:sz w:val="28"/>
+          <w:szCs w:val="28"/>
+          <w:shd w:val="clear" w:color="auto" w:fill="FFFFFF"/>
+          <w:lang w:val="en-US"/>
+        </w:rPr>
+        <w:tab/>
+      </w:r>
+      <w:r>
+        <w:rPr>
+          <w:rFonts w:ascii="Times New Roman" w:hAnsi="Times New Roman" w:cs="Times New Roman"/>
+          <w:color w:val="000000"/>
+          <w:sz w:val="28"/>
+          <w:szCs w:val="28"/>
+          <w:shd w:val="clear" w:color="auto" w:fill="FFFFFF"/>
+        </w:rPr>
+        <w:t>Выбрав в меню третий раздел можно получить следующую картину:</w:t>
+      </w:r>
+    </w:p>
+    <w:p>
+      <w:pPr>
+        <w:jc w:val="both"/>
+        <w:rPr>
+          <w:rFonts w:ascii="Times New Roman" w:hAnsi="Times New Roman" w:cs="Times New Roman"/>
+          <w:sz w:val="28"/>
+          <w:szCs w:val="28"/>
+        </w:rPr>
+      </w:pPr>
+      <w:r>
+        <w:rPr>
+          <w:noProof/>
+        </w:rPr>
+        <w:drawing>
+          <wp:inline distT="0" distB="0" distL="0" distR="0" wp14:anchorId="0A5923E3" wp14:editId="480974C6">
+            <wp:extent cx="5940425" cy="3340100"/>
+            <wp:effectExtent l="0" t="0" r="3175" b="0"/>
+            <wp:docPr id="1" name="Рисунок 1"/>
+            <wp:cNvGraphicFramePr>
+              <a:graphicFrameLocks xmlns:a="http://schemas.openxmlformats.org/drawingml/2006/main" noChangeAspect="1"/>
+            </wp:cNvGraphicFramePr>
+            <a:graphic xmlns:a="http://schemas.openxmlformats.org/drawingml/2006/main">
+              <a:graphicData uri="http://schemas.openxmlformats.org/drawingml/2006/picture">
+                <pic:pic xmlns:pic="http://schemas.openxmlformats.org/drawingml/2006/picture">
+                  <pic:nvPicPr>
+                    <pic:cNvPr id="1" name=""/>
+                    <pic:cNvPicPr/>
+                  </pic:nvPicPr>
+                  <pic:blipFill>
+                    <a:blip r:embed="rId4"/>
+                    <a:stretch>
+                      <a:fillRect/>
+                    </a:stretch>
+                  </pic:blipFill>
+                  <pic:spPr>
+                    <a:xfrm>
+                      <a:off x="0" y="0"/>
+                      <a:ext cx="5940425" cy="3340100"/>
+                    </a:xfrm>
+                    <a:prstGeom prst="rect">
+                      <a:avLst/>
+                    </a:prstGeom>
+                  </pic:spPr>
+                </pic:pic>
+              </a:graphicData>
+            </a:graphic>
+          </wp:inline>
+        </w:drawing>
+      </w:r>
+    </w:p>
+    <w:p>
+      <w:pPr>
         <w:ind w:firstLine="708"/>
         <w:jc w:val="both"/>
         <w:rPr>
@@ -15,27 +98,569 @@
       <w:r>
         <w:rPr>
           <w:rFonts w:ascii="Times New Roman" w:hAnsi="Times New Roman" w:cs="Times New Roman"/>
-          <w:color w:val="000000"/>
-          <w:sz w:val="28"/>
-          <w:szCs w:val="28"/>
-          <w:shd w:val="clear" w:color="auto" w:fill="FFFFFF"/>
-          <w:lang w:val="en-US"/>
-        </w:rPr>
-        <w:t>Circle</w:t>
+          <w:sz w:val="28"/>
+          <w:szCs w:val="28"/>
+        </w:rPr>
+        <w:t>По сути, этот раздел не относится к теме дипломной работы автора программы, поэтому он несёт демонстрационный характер. В то же время, касательно элементов в левой части экрана, функционал предыдущих разделов работает. Конструктивные отличия в выводе заключаются в том, что появились точки торможения – точки, скорость в которых равна нулю</w:t>
+      </w:r>
+      <w:r>
+        <w:rPr>
+          <w:rFonts w:ascii="Times New Roman" w:hAnsi="Times New Roman" w:cs="Times New Roman"/>
+          <w:sz w:val="28"/>
+          <w:szCs w:val="28"/>
+        </w:rPr>
+        <w:t xml:space="preserve">. Они обозначены маленькими красными окружностями. Также обязательным компонентом на панели слева является слайдер, регулирующий угол атаки, и поле для вывода значения угла атаки в градусах. </w:t>
+      </w:r>
+    </w:p>
+    <w:p>
+      <w:pPr>
+        <w:jc w:val="both"/>
+        <w:rPr>
+          <w:rFonts w:ascii="Times New Roman" w:hAnsi="Times New Roman" w:cs="Times New Roman"/>
+          <w:sz w:val="28"/>
+          <w:szCs w:val="28"/>
+        </w:rPr>
+      </w:pPr>
+      <w:r>
+        <w:rPr>
+          <w:rFonts w:ascii="Times New Roman" w:hAnsi="Times New Roman" w:cs="Times New Roman"/>
+          <w:sz w:val="28"/>
+          <w:szCs w:val="28"/>
+        </w:rPr>
+        <w:tab/>
+        <w:t>В этом разделе комплексный потенциал задаётся в виде:</w:t>
+      </w:r>
+    </w:p>
+    <w:p>
+      <w:pPr>
+        <w:jc w:val="both"/>
+        <w:rPr>
+          <w:rFonts w:ascii="Times New Roman" w:eastAsiaTheme="minorEastAsia" w:hAnsi="Times New Roman" w:cs="Times New Roman"/>
+          <w:i/>
+          <w:sz w:val="28"/>
+          <w:szCs w:val="28"/>
+        </w:rPr>
+      </w:pPr>
+      <m:oMathPara>
+        <m:oMath>
+          <m:r>
+            <w:rPr>
+              <w:rFonts w:ascii="Cambria Math" w:hAnsi="Cambria Math" w:cs="Times New Roman"/>
+              <w:sz w:val="28"/>
+              <w:szCs w:val="28"/>
+            </w:rPr>
+            <m:t>w=</m:t>
+          </m:r>
+          <m:sSub>
+            <m:sSubPr>
+              <m:ctrlPr>
+                <w:rPr>
+                  <w:rFonts w:ascii="Cambria Math" w:hAnsi="Cambria Math" w:cs="Times New Roman"/>
+                  <w:i/>
+                  <w:sz w:val="28"/>
+                  <w:szCs w:val="28"/>
+                </w:rPr>
+              </m:ctrlPr>
+            </m:sSubPr>
+            <m:e>
+              <m:r>
+                <w:rPr>
+                  <w:rFonts w:ascii="Cambria Math" w:hAnsi="Cambria Math" w:cs="Times New Roman"/>
+                  <w:sz w:val="28"/>
+                  <w:szCs w:val="28"/>
+                </w:rPr>
+                <m:t>V</m:t>
+              </m:r>
+            </m:e>
+            <m:sub>
+              <m:r>
+                <w:rPr>
+                  <w:rFonts w:ascii="Cambria Math" w:hAnsi="Cambria Math" w:cs="Times New Roman"/>
+                  <w:sz w:val="28"/>
+                  <w:szCs w:val="28"/>
+                </w:rPr>
+                <m:t>∞</m:t>
+              </m:r>
+            </m:sub>
+          </m:sSub>
+          <m:sSup>
+            <m:sSupPr>
+              <m:ctrlPr>
+                <w:rPr>
+                  <w:rFonts w:ascii="Cambria Math" w:hAnsi="Cambria Math" w:cs="Times New Roman"/>
+                  <w:i/>
+                  <w:sz w:val="28"/>
+                  <w:szCs w:val="28"/>
+                </w:rPr>
+              </m:ctrlPr>
+            </m:sSupPr>
+            <m:e>
+              <m:r>
+                <w:rPr>
+                  <w:rFonts w:ascii="Cambria Math" w:hAnsi="Cambria Math" w:cs="Times New Roman"/>
+                  <w:sz w:val="28"/>
+                  <w:szCs w:val="28"/>
+                </w:rPr>
+                <m:t>e</m:t>
+              </m:r>
+            </m:e>
+            <m:sup>
+              <m:r>
+                <w:rPr>
+                  <w:rFonts w:ascii="Cambria Math" w:hAnsi="Cambria Math" w:cs="Times New Roman"/>
+                  <w:sz w:val="28"/>
+                  <w:szCs w:val="28"/>
+                </w:rPr>
+                <m:t>-iα</m:t>
+              </m:r>
+            </m:sup>
+          </m:sSup>
+          <m:r>
+            <w:rPr>
+              <w:rFonts w:ascii="Cambria Math" w:hAnsi="Cambria Math" w:cs="Times New Roman"/>
+              <w:sz w:val="28"/>
+              <w:szCs w:val="28"/>
+            </w:rPr>
+            <m:t>ζ+</m:t>
+          </m:r>
+          <m:f>
+            <m:fPr>
+              <m:ctrlPr>
+                <w:rPr>
+                  <w:rFonts w:ascii="Cambria Math" w:hAnsi="Cambria Math" w:cs="Times New Roman"/>
+                  <w:i/>
+                  <w:sz w:val="28"/>
+                  <w:szCs w:val="28"/>
+                </w:rPr>
+              </m:ctrlPr>
+            </m:fPr>
+            <m:num>
+              <m:sSup>
+                <m:sSupPr>
+                  <m:ctrlPr>
+                    <w:rPr>
+                      <w:rFonts w:ascii="Cambria Math" w:hAnsi="Cambria Math" w:cs="Times New Roman"/>
+                      <w:i/>
+                      <w:sz w:val="28"/>
+                      <w:szCs w:val="28"/>
+                    </w:rPr>
+                  </m:ctrlPr>
+                </m:sSupPr>
+                <m:e>
+                  <m:r>
+                    <w:rPr>
+                      <w:rFonts w:ascii="Cambria Math" w:hAnsi="Cambria Math" w:cs="Times New Roman"/>
+                      <w:sz w:val="28"/>
+                      <w:szCs w:val="28"/>
+                    </w:rPr>
+                    <m:t>R</m:t>
+                  </m:r>
+                </m:e>
+                <m:sup>
+                  <m:r>
+                    <w:rPr>
+                      <w:rFonts w:ascii="Cambria Math" w:hAnsi="Cambria Math" w:cs="Times New Roman"/>
+                      <w:sz w:val="28"/>
+                      <w:szCs w:val="28"/>
+                    </w:rPr>
+                    <m:t>2</m:t>
+                  </m:r>
+                </m:sup>
+              </m:sSup>
+              <m:sSup>
+                <m:sSupPr>
+                  <m:ctrlPr>
+                    <w:rPr>
+                      <w:rFonts w:ascii="Cambria Math" w:hAnsi="Cambria Math" w:cs="Times New Roman"/>
+                      <w:i/>
+                      <w:sz w:val="28"/>
+                      <w:szCs w:val="28"/>
+                    </w:rPr>
+                  </m:ctrlPr>
+                </m:sSupPr>
+                <m:e>
+                  <m:r>
+                    <w:rPr>
+                      <w:rFonts w:ascii="Cambria Math" w:hAnsi="Cambria Math" w:cs="Times New Roman"/>
+                      <w:sz w:val="28"/>
+                      <w:szCs w:val="28"/>
+                    </w:rPr>
+                    <m:t>e</m:t>
+                  </m:r>
+                </m:e>
+                <m:sup>
+                  <m:r>
+                    <w:rPr>
+                      <w:rFonts w:ascii="Cambria Math" w:hAnsi="Cambria Math" w:cs="Times New Roman"/>
+                      <w:sz w:val="28"/>
+                      <w:szCs w:val="28"/>
+                    </w:rPr>
+                    <m:t>iα</m:t>
+                  </m:r>
+                </m:sup>
+              </m:sSup>
+              <m:sSub>
+                <m:sSubPr>
+                  <m:ctrlPr>
+                    <w:rPr>
+                      <w:rFonts w:ascii="Cambria Math" w:hAnsi="Cambria Math" w:cs="Times New Roman"/>
+                      <w:i/>
+                      <w:sz w:val="28"/>
+                      <w:szCs w:val="28"/>
+                    </w:rPr>
+                  </m:ctrlPr>
+                </m:sSubPr>
+                <m:e>
+                  <m:r>
+                    <w:rPr>
+                      <w:rFonts w:ascii="Cambria Math" w:hAnsi="Cambria Math" w:cs="Times New Roman"/>
+                      <w:sz w:val="28"/>
+                      <w:szCs w:val="28"/>
+                    </w:rPr>
+                    <m:t>V</m:t>
+                  </m:r>
+                </m:e>
+                <m:sub>
+                  <m:r>
+                    <w:rPr>
+                      <w:rFonts w:ascii="Cambria Math" w:hAnsi="Cambria Math" w:cs="Times New Roman"/>
+                      <w:sz w:val="28"/>
+                      <w:szCs w:val="28"/>
+                    </w:rPr>
+                    <m:t>∞</m:t>
+                  </m:r>
+                </m:sub>
+              </m:sSub>
+            </m:num>
+            <m:den>
+              <m:r>
+                <w:rPr>
+                  <w:rFonts w:ascii="Cambria Math" w:hAnsi="Cambria Math" w:cs="Times New Roman"/>
+                  <w:sz w:val="28"/>
+                  <w:szCs w:val="28"/>
+                </w:rPr>
+                <m:t>ζ</m:t>
+              </m:r>
+            </m:den>
+          </m:f>
+          <m:r>
+            <w:rPr>
+              <w:rFonts w:ascii="Cambria Math" w:hAnsi="Cambria Math" w:cs="Times New Roman"/>
+              <w:sz w:val="28"/>
+              <w:szCs w:val="28"/>
+            </w:rPr>
+            <m:t>+</m:t>
+          </m:r>
+          <m:f>
+            <m:fPr>
+              <m:ctrlPr>
+                <w:rPr>
+                  <w:rFonts w:ascii="Cambria Math" w:hAnsi="Cambria Math" w:cs="Times New Roman"/>
+                  <w:i/>
+                  <w:sz w:val="28"/>
+                  <w:szCs w:val="28"/>
+                </w:rPr>
+              </m:ctrlPr>
+            </m:fPr>
+            <m:num>
+              <m:r>
+                <w:rPr>
+                  <w:rFonts w:ascii="Cambria Math" w:hAnsi="Cambria Math" w:cs="Times New Roman"/>
+                  <w:sz w:val="28"/>
+                  <w:szCs w:val="28"/>
+                </w:rPr>
+                <m:t>Г</m:t>
+              </m:r>
+              <m:r>
+                <w:rPr>
+                  <w:rFonts w:ascii="Cambria Math" w:hAnsi="Cambria Math" w:cs="Times New Roman"/>
+                  <w:sz w:val="28"/>
+                  <w:szCs w:val="28"/>
+                  <w:lang w:val="en-US"/>
+                </w:rPr>
+                <m:t>lnζ</m:t>
+              </m:r>
+            </m:num>
+            <m:den>
+              <m:r>
+                <w:rPr>
+                  <w:rFonts w:ascii="Cambria Math" w:hAnsi="Cambria Math" w:cs="Times New Roman"/>
+                  <w:sz w:val="28"/>
+                  <w:szCs w:val="28"/>
+                </w:rPr>
+                <m:t>2πi</m:t>
+              </m:r>
+            </m:den>
+          </m:f>
+          <m:r>
+            <w:rPr>
+              <w:rFonts w:ascii="Cambria Math" w:hAnsi="Cambria Math" w:cs="Times New Roman"/>
+              <w:sz w:val="28"/>
+              <w:szCs w:val="28"/>
+            </w:rPr>
+            <m:t>,</m:t>
+          </m:r>
+        </m:oMath>
+      </m:oMathPara>
+    </w:p>
+    <w:p>
+      <w:pPr>
+        <w:jc w:val="both"/>
+        <w:rPr>
+          <w:rFonts w:ascii="Times New Roman" w:eastAsiaTheme="minorEastAsia" w:hAnsi="Times New Roman" w:cs="Times New Roman"/>
+          <w:sz w:val="28"/>
+          <w:szCs w:val="28"/>
+        </w:rPr>
+      </w:pPr>
+      <w:r>
+        <w:rPr>
+          <w:rFonts w:ascii="Times New Roman" w:eastAsiaTheme="minorEastAsia" w:hAnsi="Times New Roman" w:cs="Times New Roman"/>
+          <w:sz w:val="28"/>
+          <w:szCs w:val="28"/>
+        </w:rPr>
+        <w:t>где:</w:t>
+      </w:r>
+    </w:p>
+    <w:p>
+      <w:pPr>
+        <w:jc w:val="both"/>
+        <w:rPr>
+          <w:rFonts w:ascii="Times New Roman" w:hAnsi="Times New Roman" w:cs="Times New Roman"/>
+          <w:sz w:val="28"/>
+          <w:szCs w:val="28"/>
+        </w:rPr>
+      </w:pPr>
+      <m:oMath>
+        <m:sSub>
+          <m:sSubPr>
+            <m:ctrlPr>
+              <w:rPr>
+                <w:rFonts w:ascii="Cambria Math" w:hAnsi="Cambria Math" w:cs="Times New Roman"/>
+                <w:i/>
+                <w:sz w:val="28"/>
+                <w:szCs w:val="28"/>
+              </w:rPr>
+            </m:ctrlPr>
+          </m:sSubPr>
+          <m:e>
+            <m:r>
+              <w:rPr>
+                <w:rFonts w:ascii="Cambria Math" w:hAnsi="Cambria Math" w:cs="Times New Roman"/>
+                <w:sz w:val="28"/>
+                <w:szCs w:val="28"/>
+                <w:lang w:val="en-US"/>
+              </w:rPr>
+              <m:t>V</m:t>
+            </m:r>
+          </m:e>
+          <m:sub>
+            <m:r>
+              <w:rPr>
+                <w:rFonts w:ascii="Cambria Math" w:hAnsi="Cambria Math" w:cs="Times New Roman"/>
+                <w:sz w:val="28"/>
+                <w:szCs w:val="28"/>
+              </w:rPr>
+              <m:t>∞</m:t>
+            </m:r>
+          </m:sub>
+        </m:sSub>
+      </m:oMath>
+      <w:r>
+        <w:rPr>
+          <w:rFonts w:ascii="Times New Roman" w:hAnsi="Times New Roman" w:cs="Times New Roman"/>
+          <w:sz w:val="28"/>
+          <w:szCs w:val="28"/>
+        </w:rPr>
+        <w:t xml:space="preserve"> – скорость набегающего потока;</w:t>
+      </w:r>
+    </w:p>
+    <w:p>
+      <w:pPr>
+        <w:jc w:val="both"/>
+        <w:rPr>
+          <w:rFonts w:ascii="Times New Roman" w:hAnsi="Times New Roman" w:cs="Times New Roman"/>
+          <w:sz w:val="28"/>
+          <w:szCs w:val="28"/>
+        </w:rPr>
+      </w:pPr>
+      <m:oMath>
+        <m:r>
+          <w:rPr>
+            <w:rFonts w:ascii="Cambria Math" w:hAnsi="Cambria Math" w:cs="Times New Roman"/>
+            <w:sz w:val="28"/>
+            <w:szCs w:val="28"/>
+          </w:rPr>
+          <m:t>α</m:t>
+        </m:r>
+      </m:oMath>
+      <w:r>
+        <w:rPr>
+          <w:rFonts w:ascii="Times New Roman" w:hAnsi="Times New Roman" w:cs="Times New Roman"/>
+          <w:sz w:val="28"/>
+          <w:szCs w:val="28"/>
+        </w:rPr>
+        <w:t xml:space="preserve"> – угол атаки;</w:t>
+      </w:r>
+    </w:p>
+    <w:p>
+      <w:pPr>
+        <w:jc w:val="both"/>
+        <w:rPr>
+          <w:rFonts w:ascii="Times New Roman" w:hAnsi="Times New Roman" w:cs="Times New Roman"/>
+          <w:sz w:val="28"/>
+          <w:szCs w:val="28"/>
+        </w:rPr>
+      </w:pPr>
+      <m:oMath>
+        <m:r>
+          <w:rPr>
+            <w:rFonts w:ascii="Cambria Math" w:hAnsi="Cambria Math" w:cs="Times New Roman"/>
+            <w:sz w:val="28"/>
+            <w:szCs w:val="28"/>
+          </w:rPr>
+          <m:t>R</m:t>
+        </m:r>
+      </m:oMath>
+      <w:r>
+        <w:rPr>
+          <w:rFonts w:ascii="Times New Roman" w:hAnsi="Times New Roman" w:cs="Times New Roman"/>
+          <w:sz w:val="28"/>
+          <w:szCs w:val="28"/>
+        </w:rPr>
+        <w:t xml:space="preserve"> – радиус обтекаемой окружности (считается равным 1);</w:t>
+      </w:r>
+    </w:p>
+    <w:p>
+      <w:pPr>
+        <w:jc w:val="both"/>
+        <w:rPr>
+          <w:rFonts w:ascii="Times New Roman" w:hAnsi="Times New Roman" w:cs="Times New Roman"/>
+          <w:sz w:val="28"/>
+          <w:szCs w:val="28"/>
+        </w:rPr>
+      </w:pPr>
+      <m:oMath>
+        <m:r>
+          <w:rPr>
+            <w:rFonts w:ascii="Cambria Math" w:hAnsi="Cambria Math" w:cs="Times New Roman"/>
+            <w:sz w:val="28"/>
+            <w:szCs w:val="28"/>
+          </w:rPr>
+          <m:t>Г</m:t>
+        </m:r>
+      </m:oMath>
+      <w:r>
+        <w:rPr>
+          <w:rFonts w:ascii="Times New Roman" w:hAnsi="Times New Roman" w:cs="Times New Roman"/>
+          <w:sz w:val="28"/>
+          <w:szCs w:val="28"/>
+        </w:rPr>
+        <w:t xml:space="preserve"> – циркуляция. Задается равной 0, однако приобретает значение, определенное с помощью постулата Чаплыгина-Жуковского, при рассмотрении профиля Жуковского</w:t>
+      </w:r>
+      <w:r>
+        <w:rPr>
+          <w:rFonts w:ascii="Times New Roman" w:hAnsi="Times New Roman" w:cs="Times New Roman"/>
+          <w:sz w:val="28"/>
+          <w:szCs w:val="28"/>
+        </w:rPr>
+        <w:t>.</w:t>
+      </w:r>
+    </w:p>
+    <w:p>
+      <w:pPr>
+        <w:jc w:val="both"/>
+        <w:rPr>
+          <w:rFonts w:ascii="Times New Roman" w:hAnsi="Times New Roman" w:cs="Times New Roman"/>
+          <w:sz w:val="28"/>
+          <w:szCs w:val="28"/>
+        </w:rPr>
+      </w:pPr>
+      <w:r>
+        <w:rPr>
+          <w:rFonts w:ascii="Times New Roman" w:hAnsi="Times New Roman" w:cs="Times New Roman"/>
+          <w:sz w:val="28"/>
+          <w:szCs w:val="28"/>
+        </w:rPr>
+        <w:tab/>
+        <w:t xml:space="preserve">В данном разделе используется тождественное отображение, обтекание пластины и профиля Жуковского. В последнем случае для настройки </w:t>
+      </w:r>
+      <w:r>
+        <w:rPr>
+          <w:rFonts w:ascii="Times New Roman" w:hAnsi="Times New Roman" w:cs="Times New Roman"/>
+          <w:sz w:val="28"/>
+          <w:szCs w:val="28"/>
+        </w:rPr>
+        <w:lastRenderedPageBreak/>
+        <w:t>параметров профиля появляется два поля для ввода данных, а допустимый угол атаки становится ограниченным и может принимать значения от -15 до 15 градусов, в то время как при обтекании пластины от -90 до 90.</w:t>
+      </w:r>
+    </w:p>
+    <w:p>
+      <w:pPr>
+        <w:jc w:val="both"/>
+        <w:rPr>
+          <w:rFonts w:ascii="Times New Roman" w:hAnsi="Times New Roman" w:cs="Times New Roman"/>
+          <w:sz w:val="28"/>
+          <w:szCs w:val="28"/>
+        </w:rPr>
+      </w:pPr>
+      <w:r>
+        <w:rPr>
+          <w:rFonts w:ascii="Times New Roman" w:hAnsi="Times New Roman" w:cs="Times New Roman"/>
+          <w:sz w:val="28"/>
+          <w:szCs w:val="28"/>
+        </w:rPr>
+        <w:tab/>
+        <w:t>В случае обтекания пластины и профиля Жуковского поля для вы</w:t>
+      </w:r>
+      <w:r>
+        <w:rPr>
+          <w:rFonts w:ascii="Times New Roman" w:hAnsi="Times New Roman" w:cs="Times New Roman"/>
+          <w:sz w:val="28"/>
+          <w:szCs w:val="28"/>
+        </w:rPr>
+        <w:t>вода скоростей остаются пустыми, как и убрана возможность иллюстрировать вектор скорости при нажатии на какую-либо точку в области.</w:t>
       </w:r>
       <w:bookmarkStart w:id="0" w:name="_GoBack"/>
       <w:bookmarkEnd w:id="0"/>
-      <w:r>
-        <w:rPr>
-          <w:rFonts w:ascii="Times New Roman" w:hAnsi="Times New Roman" w:cs="Times New Roman"/>
-          <w:bCs/>
-          <w:color w:val="222222"/>
-          <w:sz w:val="28"/>
-          <w:szCs w:val="28"/>
-          <w:shd w:val="clear" w:color="auto" w:fill="FFFFFF"/>
-        </w:rPr>
-        <w:t xml:space="preserve"> </w:t>
-      </w:r>
+    </w:p>
+    <w:p>
+      <w:pPr>
+        <w:jc w:val="both"/>
+        <w:rPr>
+          <w:rFonts w:ascii="Times New Roman" w:hAnsi="Times New Roman" w:cs="Times New Roman"/>
+          <w:sz w:val="28"/>
+          <w:szCs w:val="28"/>
+        </w:rPr>
+      </w:pPr>
+      <w:r>
+        <w:rPr>
+          <w:rFonts w:ascii="Times New Roman" w:hAnsi="Times New Roman" w:cs="Times New Roman"/>
+          <w:sz w:val="28"/>
+          <w:szCs w:val="28"/>
+        </w:rPr>
+        <w:tab/>
+      </w:r>
+    </w:p>
+    <w:p>
+      <w:pPr>
+        <w:jc w:val="both"/>
+        <w:rPr>
+          <w:rFonts w:ascii="Times New Roman" w:hAnsi="Times New Roman" w:cs="Times New Roman"/>
+          <w:sz w:val="28"/>
+          <w:szCs w:val="28"/>
+        </w:rPr>
+      </w:pPr>
+    </w:p>
+    <w:p>
+      <w:pPr>
+        <w:ind w:firstLine="708"/>
+        <w:jc w:val="both"/>
+        <w:rPr>
+          <w:rFonts w:ascii="Times New Roman" w:hAnsi="Times New Roman" w:cs="Times New Roman"/>
+          <w:sz w:val="28"/>
+          <w:szCs w:val="28"/>
+        </w:rPr>
+      </w:pPr>
     </w:p>
     <w:sectPr>
       <w:pgSz w:w="11906" w:h="16838"/>
@@ -499,6 +1124,16 @@
       <w:shd w:val="clear" w:color="auto" w:fill="E6E6E6"/>
     </w:rPr>
   </w:style>
+  <w:style w:type="character" w:styleId="a5">
+    <w:name w:val="Placeholder Text"/>
+    <w:basedOn w:val="a0"/>
+    <w:uiPriority w:val="99"/>
+    <w:semiHidden/>
+    <w:rsid w:val="00D161C8"/>
+    <w:rPr>
+      <w:color w:val="808080"/>
+    </w:rPr>
+  </w:style>
 </w:styles>
 </file>
 

</xml_diff>

<commit_message>
Documentation 4, sandglass icon while Liebmann process working
</commit_message>
<xml_diff>
--- a/Degree Work WPF Reloaded/Resources/Documents/CircleInfo.docx
+++ b/Degree Work WPF Reloaded/Resources/Documents/CircleInfo.docx
@@ -20,9 +20,8 @@
           <w:sz w:val="28"/>
           <w:szCs w:val="28"/>
           <w:shd w:val="clear" w:color="auto" w:fill="FFFFFF"/>
-          <w:lang w:val="en-US"/>
-        </w:rPr>
-        <w:tab/>
+        </w:rPr>
+        <w:t xml:space="preserve">Выбрав в меню </w:t>
       </w:r>
       <w:r>
         <w:rPr>
@@ -32,7 +31,37 @@
           <w:szCs w:val="28"/>
           <w:shd w:val="clear" w:color="auto" w:fill="FFFFFF"/>
         </w:rPr>
-        <w:t>Выбрав в меню третий раздел можно получить следующую картину:</w:t>
+        <w:t>первый</w:t>
+      </w:r>
+      <w:r>
+        <w:rPr>
+          <w:rFonts w:ascii="Times New Roman" w:hAnsi="Times New Roman" w:cs="Times New Roman"/>
+          <w:color w:val="000000"/>
+          <w:sz w:val="28"/>
+          <w:szCs w:val="28"/>
+          <w:shd w:val="clear" w:color="auto" w:fill="FFFFFF"/>
+        </w:rPr>
+        <w:t xml:space="preserve"> раздел</w:t>
+      </w:r>
+      <w:r>
+        <w:rPr>
+          <w:rFonts w:ascii="Times New Roman" w:hAnsi="Times New Roman" w:cs="Times New Roman"/>
+          <w:color w:val="000000"/>
+          <w:sz w:val="28"/>
+          <w:szCs w:val="28"/>
+          <w:shd w:val="clear" w:color="auto" w:fill="FFFFFF"/>
+        </w:rPr>
+        <w:t xml:space="preserve"> справа</w:t>
+      </w:r>
+      <w:r>
+        <w:rPr>
+          <w:rFonts w:ascii="Times New Roman" w:hAnsi="Times New Roman" w:cs="Times New Roman"/>
+          <w:color w:val="000000"/>
+          <w:sz w:val="28"/>
+          <w:szCs w:val="28"/>
+          <w:shd w:val="clear" w:color="auto" w:fill="FFFFFF"/>
+        </w:rPr>
+        <w:t xml:space="preserve"> можно получить следующую картину:</w:t>
       </w:r>
     </w:p>
     <w:p>
@@ -87,7 +116,6 @@
     </w:p>
     <w:p>
       <w:pPr>
-        <w:ind w:firstLine="708"/>
         <w:jc w:val="both"/>
         <w:rPr>
           <w:rFonts w:ascii="Times New Roman" w:hAnsi="Times New Roman" w:cs="Times New Roman"/>
@@ -127,7 +155,6 @@
           <w:sz w:val="28"/>
           <w:szCs w:val="28"/>
         </w:rPr>
-        <w:tab/>
         <w:t>В этом разделе комплексный потенциал задаётся в виде:</w:t>
       </w:r>
     </w:p>
@@ -581,7 +608,6 @@
           <w:sz w:val="28"/>
           <w:szCs w:val="28"/>
         </w:rPr>
-        <w:tab/>
         <w:t xml:space="preserve">В данном разделе используется тождественное отображение, обтекание пластины и профиля Жуковского. В последнем случае для настройки </w:t>
       </w:r>
       <w:r>
@@ -603,25 +629,24 @@
           <w:szCs w:val="28"/>
         </w:rPr>
       </w:pPr>
-      <w:r>
-        <w:rPr>
-          <w:rFonts w:ascii="Times New Roman" w:hAnsi="Times New Roman" w:cs="Times New Roman"/>
-          <w:sz w:val="28"/>
-          <w:szCs w:val="28"/>
-        </w:rPr>
-        <w:tab/>
-        <w:t>В случае обтекания пластины и профиля Жуковского поля для вы</w:t>
-      </w:r>
-      <w:r>
-        <w:rPr>
-          <w:rFonts w:ascii="Times New Roman" w:hAnsi="Times New Roman" w:cs="Times New Roman"/>
-          <w:sz w:val="28"/>
-          <w:szCs w:val="28"/>
-        </w:rPr>
-        <w:t>вода скоростей остаются пустыми, как и убрана возможность иллюстрировать вектор скорости при нажатии на какую-либо точку в области.</w:t>
-      </w:r>
       <w:bookmarkStart w:id="0" w:name="_GoBack"/>
       <w:bookmarkEnd w:id="0"/>
+      <w:r>
+        <w:rPr>
+          <w:rFonts w:ascii="Times New Roman" w:hAnsi="Times New Roman" w:cs="Times New Roman"/>
+          <w:sz w:val="28"/>
+          <w:szCs w:val="28"/>
+        </w:rPr>
+        <w:t>В случае обтекания пластины и профиля Жуковского поля для вы</w:t>
+      </w:r>
+      <w:r>
+        <w:rPr>
+          <w:rFonts w:ascii="Times New Roman" w:hAnsi="Times New Roman" w:cs="Times New Roman"/>
+          <w:sz w:val="28"/>
+          <w:szCs w:val="28"/>
+        </w:rPr>
+        <w:t>вода скоростей остаются пустыми, как и убрана возможность иллюстрировать вектор скорости при нажатии на какую-либо точку в области.</w:t>
+      </w:r>
     </w:p>
     <w:p>
       <w:pPr>

</xml_diff>